<commit_message>
improve connection and message manage speed
</commit_message>
<xml_diff>
--- a/doc/消息推送服务平台设计-数据库.docx
+++ b/doc/消息推送服务平台设计-数据库.docx
@@ -5832,7 +5832,17 @@
           <w:sz w:val="27"/>
           <w:szCs w:val="27"/>
         </w:rPr>
-        <w:t xml:space="preserve">3) </w:t>
+        <w:t>3</w:t>
+      </w:r>
+      <w:r>
+        <w:rPr>
+          <w:rFonts w:ascii="Tahoma" w:hAnsi="Tahoma" w:cs="Tahoma"/>
+          <w:color w:val="000000"/>
+          <w:kern w:val="0"/>
+          <w:sz w:val="27"/>
+          <w:szCs w:val="27"/>
+        </w:rPr>
+        <w:t xml:space="preserve">) </w:t>
       </w:r>
       <w:proofErr w:type="gramStart"/>
       <w:r>
@@ -5940,7 +5950,17 @@
           <w:sz w:val="27"/>
           <w:szCs w:val="27"/>
         </w:rPr>
-        <w:t xml:space="preserve">4) </w:t>
+        <w:t>4</w:t>
+      </w:r>
+      <w:r>
+        <w:rPr>
+          <w:rFonts w:ascii="Tahoma" w:hAnsi="Tahoma" w:cs="Tahoma"/>
+          <w:color w:val="000000"/>
+          <w:kern w:val="0"/>
+          <w:sz w:val="27"/>
+          <w:szCs w:val="27"/>
+        </w:rPr>
+        <w:t xml:space="preserve">) </w:t>
       </w:r>
       <w:proofErr w:type="gramStart"/>
       <w:r>
@@ -6018,7 +6038,17 @@
           <w:sz w:val="27"/>
           <w:szCs w:val="27"/>
         </w:rPr>
-        <w:t xml:space="preserve">5) </w:t>
+        <w:t>5</w:t>
+      </w:r>
+      <w:r>
+        <w:rPr>
+          <w:rFonts w:ascii="Tahoma" w:hAnsi="Tahoma" w:cs="Tahoma"/>
+          <w:color w:val="000000"/>
+          <w:kern w:val="0"/>
+          <w:sz w:val="27"/>
+          <w:szCs w:val="27"/>
+        </w:rPr>
+        <w:t xml:space="preserve">) </w:t>
       </w:r>
       <w:proofErr w:type="gramStart"/>
       <w:r>
@@ -6190,7 +6220,17 @@
           <w:sz w:val="27"/>
           <w:szCs w:val="27"/>
         </w:rPr>
-        <w:t xml:space="preserve">6) </w:t>
+        <w:t>6</w:t>
+      </w:r>
+      <w:r>
+        <w:rPr>
+          <w:rFonts w:ascii="Tahoma" w:hAnsi="Tahoma" w:cs="Tahoma"/>
+          <w:color w:val="000000"/>
+          <w:kern w:val="0"/>
+          <w:sz w:val="27"/>
+          <w:szCs w:val="27"/>
+        </w:rPr>
+        <w:t xml:space="preserve">) </w:t>
       </w:r>
       <w:proofErr w:type="gramStart"/>
       <w:r>
@@ -6350,7 +6390,17 @@
           <w:sz w:val="27"/>
           <w:szCs w:val="27"/>
         </w:rPr>
-        <w:t>7) message:[id]:attachments set&lt;id&gt; --</w:t>
+        <w:t>7</w:t>
+      </w:r>
+      <w:r>
+        <w:rPr>
+          <w:rFonts w:ascii="Tahoma" w:hAnsi="Tahoma" w:cs="Tahoma"/>
+          <w:color w:val="000000"/>
+          <w:kern w:val="0"/>
+          <w:sz w:val="27"/>
+          <w:szCs w:val="27"/>
+        </w:rPr>
+        <w:t>) message:[id]:attachments set&lt;id&gt; --</w:t>
       </w:r>
       <w:proofErr w:type="spellStart"/>
       <w:r>
@@ -6782,7 +6832,17 @@
           <w:sz w:val="27"/>
           <w:szCs w:val="27"/>
         </w:rPr>
-        <w:t xml:space="preserve">10) </w:t>
+        <w:t>10</w:t>
+      </w:r>
+      <w:r>
+        <w:rPr>
+          <w:rFonts w:ascii="Tahoma" w:hAnsi="Tahoma" w:cs="Tahoma"/>
+          <w:color w:val="000000"/>
+          <w:kern w:val="0"/>
+          <w:sz w:val="27"/>
+          <w:szCs w:val="27"/>
+        </w:rPr>
+        <w:t xml:space="preserve">) </w:t>
       </w:r>
       <w:proofErr w:type="gramStart"/>
       <w:r>
@@ -7089,7 +7149,17 @@
           <w:sz w:val="27"/>
           <w:szCs w:val="27"/>
         </w:rPr>
-        <w:t xml:space="preserve">12) </w:t>
+        <w:t>12</w:t>
+      </w:r>
+      <w:r>
+        <w:rPr>
+          <w:rFonts w:ascii="Tahoma" w:hAnsi="Tahoma" w:cs="Tahoma"/>
+          <w:color w:val="000000"/>
+          <w:kern w:val="0"/>
+          <w:sz w:val="27"/>
+          <w:szCs w:val="27"/>
+        </w:rPr>
+        <w:t xml:space="preserve">) </w:t>
       </w:r>
       <w:proofErr w:type="gramStart"/>
       <w:r>
@@ -7304,15 +7374,17 @@
           <w:kern w:val="0"/>
           <w:sz w:val="27"/>
           <w:szCs w:val="27"/>
-        </w:rPr>
-      </w:pPr>
-      <w:r>
-        <w:rPr>
-          <w:rFonts w:ascii="Tahoma" w:hAnsi="Tahoma" w:cs="Tahoma"/>
-          <w:color w:val="000000"/>
-          <w:kern w:val="0"/>
-          <w:sz w:val="27"/>
-          <w:szCs w:val="27"/>
+          <w:highlight w:val="yellow"/>
+        </w:rPr>
+      </w:pPr>
+      <w:r>
+        <w:rPr>
+          <w:rFonts w:ascii="Tahoma" w:hAnsi="Tahoma" w:cs="Tahoma"/>
+          <w:color w:val="000000"/>
+          <w:kern w:val="0"/>
+          <w:sz w:val="27"/>
+          <w:szCs w:val="27"/>
+          <w:highlight w:val="yellow"/>
         </w:rPr>
         <w:t xml:space="preserve">13) </w:t>
       </w:r>
@@ -7324,8 +7396,9 @@
           <w:kern w:val="0"/>
           <w:sz w:val="27"/>
           <w:szCs w:val="27"/>
-        </w:rPr>
-        <w:t>account</w:t>
+          <w:highlight w:val="yellow"/>
+        </w:rPr>
+        <w:t>message</w:t>
       </w:r>
       <w:proofErr w:type="gramEnd"/>
       <w:r>
@@ -7335,8 +7408,9 @@
           <w:kern w:val="0"/>
           <w:sz w:val="27"/>
           <w:szCs w:val="27"/>
-        </w:rPr>
-        <w:t>:[</w:t>
+          <w:highlight w:val="yellow"/>
+        </w:rPr>
+        <w:t>:[id]:</w:t>
       </w:r>
       <w:proofErr w:type="spellStart"/>
       <w:r>
@@ -7346,8 +7420,9 @@
           <w:kern w:val="0"/>
           <w:sz w:val="27"/>
           <w:szCs w:val="27"/>
-        </w:rPr>
-        <w:t>account_id</w:t>
+          <w:highlight w:val="yellow"/>
+        </w:rPr>
+        <w:t>sender_id</w:t>
       </w:r>
       <w:proofErr w:type="spellEnd"/>
       <w:r>
@@ -7357,30 +7432,36 @@
           <w:kern w:val="0"/>
           <w:sz w:val="27"/>
           <w:szCs w:val="27"/>
-        </w:rPr>
-        <w:t>]:application:[</w:t>
-      </w:r>
-      <w:proofErr w:type="spellStart"/>
-      <w:r>
-        <w:rPr>
-          <w:rFonts w:ascii="Tahoma" w:hAnsi="Tahoma" w:cs="Tahoma"/>
-          <w:color w:val="000000"/>
-          <w:kern w:val="0"/>
-          <w:sz w:val="27"/>
-          <w:szCs w:val="27"/>
-        </w:rPr>
-        <w:t>application_id</w:t>
-      </w:r>
-      <w:proofErr w:type="spellEnd"/>
-      <w:r>
-        <w:rPr>
-          <w:rFonts w:ascii="Tahoma" w:hAnsi="Tahoma" w:cs="Tahoma"/>
-          <w:color w:val="000000"/>
-          <w:kern w:val="0"/>
-          <w:sz w:val="27"/>
-          <w:szCs w:val="27"/>
-        </w:rPr>
-        <w:t>]:message</w:t>
+          <w:highlight w:val="yellow"/>
+        </w:rPr>
+        <w:t xml:space="preserve"> string(utf-8)</w:t>
+      </w:r>
+    </w:p>
+    <w:p>
+      <w:pPr>
+        <w:widowControl/>
+        <w:tabs>
+          <w:tab w:val="left" w:pos="2805"/>
+        </w:tabs>
+        <w:jc w:val="left"/>
+        <w:rPr>
+          <w:rFonts w:ascii="Tahoma" w:hAnsi="Tahoma" w:cs="Tahoma"/>
+          <w:color w:val="000000"/>
+          <w:kern w:val="0"/>
+          <w:sz w:val="27"/>
+          <w:szCs w:val="27"/>
+        </w:rPr>
+      </w:pPr>
+      <w:r>
+        <w:rPr>
+          <w:rFonts w:ascii="Tahoma" w:hAnsi="Tahoma" w:cs="Tahoma"/>
+          <w:color w:val="000000"/>
+          <w:kern w:val="0"/>
+          <w:sz w:val="27"/>
+          <w:szCs w:val="27"/>
+          <w:highlight w:val="yellow"/>
+        </w:rPr>
+        <w:t xml:space="preserve">    </w:t>
       </w:r>
       <w:r>
         <w:rPr>
@@ -7389,87 +7470,67 @@
           <w:kern w:val="0"/>
           <w:sz w:val="27"/>
           <w:szCs w:val="27"/>
-        </w:rPr>
-        <w:t>:</w:t>
+          <w:highlight w:val="yellow"/>
+        </w:rPr>
+        <w:t>发送者</w:t>
+      </w:r>
+      <w:r>
+        <w:rPr>
+          <w:rFonts w:ascii="Tahoma" w:hAnsi="Tahoma" w:cs="Tahoma" w:hint="eastAsia"/>
+          <w:color w:val="000000"/>
+          <w:kern w:val="0"/>
+          <w:sz w:val="27"/>
+          <w:szCs w:val="27"/>
+          <w:highlight w:val="yellow"/>
+        </w:rPr>
+        <w:t>I</w:t>
+      </w:r>
+      <w:r>
+        <w:rPr>
+          <w:rFonts w:ascii="宋体" w:hAnsi="宋体" w:cs="宋体" w:hint="eastAsia"/>
+          <w:color w:val="000000"/>
+          <w:kern w:val="0"/>
+          <w:sz w:val="27"/>
+          <w:szCs w:val="27"/>
+          <w:highlight w:val="yellow"/>
+        </w:rPr>
+        <w:t>D</w:t>
+      </w:r>
+      <w:r>
+        <w:rPr>
+          <w:rFonts w:ascii="Tahoma" w:hAnsi="Tahoma" w:cs="Tahoma"/>
+          <w:color w:val="000000"/>
+          <w:kern w:val="0"/>
+          <w:sz w:val="27"/>
+          <w:szCs w:val="27"/>
+          <w:highlight w:val="yellow"/>
+        </w:rPr>
+        <w:t>(</w:t>
+      </w:r>
+      <w:r>
+        <w:rPr>
+          <w:rFonts w:ascii="Tahoma" w:hAnsi="Tahoma" w:cs="Tahoma" w:hint="eastAsia"/>
+          <w:color w:val="000000"/>
+          <w:kern w:val="0"/>
+          <w:sz w:val="27"/>
+          <w:szCs w:val="27"/>
+          <w:highlight w:val="yellow"/>
+        </w:rPr>
+        <w:t>可选</w:t>
+      </w:r>
+      <w:r>
+        <w:rPr>
+          <w:rFonts w:ascii="Tahoma" w:hAnsi="Tahoma" w:cs="Tahoma"/>
+          <w:color w:val="000000"/>
+          <w:kern w:val="0"/>
+          <w:sz w:val="27"/>
+          <w:szCs w:val="27"/>
+          <w:highlight w:val="yellow"/>
+        </w:rPr>
+        <w:t>)</w:t>
       </w:r>
       <w:bookmarkStart w:id="0" w:name="_GoBack"/>
       <w:bookmarkEnd w:id="0"/>
-      <w:r>
-        <w:rPr>
-          <w:rFonts w:ascii="Tahoma" w:hAnsi="Tahoma" w:cs="Tahoma"/>
-          <w:color w:val="000000"/>
-          <w:kern w:val="0"/>
-          <w:sz w:val="27"/>
-          <w:szCs w:val="27"/>
-        </w:rPr>
-        <w:t>[</w:t>
-      </w:r>
-      <w:proofErr w:type="spellStart"/>
-      <w:r>
-        <w:rPr>
-          <w:rFonts w:ascii="Tahoma" w:hAnsi="Tahoma" w:cs="Tahoma"/>
-          <w:color w:val="000000"/>
-          <w:kern w:val="0"/>
-          <w:sz w:val="27"/>
-          <w:szCs w:val="27"/>
-        </w:rPr>
-        <w:t>message_id</w:t>
-      </w:r>
-      <w:proofErr w:type="spellEnd"/>
-      <w:r>
-        <w:rPr>
-          <w:rFonts w:ascii="Tahoma" w:hAnsi="Tahoma" w:cs="Tahoma"/>
-          <w:color w:val="000000"/>
-          <w:kern w:val="0"/>
-          <w:sz w:val="27"/>
-          <w:szCs w:val="27"/>
-        </w:rPr>
-        <w:t>] hash(</w:t>
-      </w:r>
-      <w:proofErr w:type="spellStart"/>
-      <w:r>
-        <w:rPr>
-          <w:rFonts w:ascii="Tahoma" w:hAnsi="Tahoma" w:cs="Tahoma"/>
-          <w:color w:val="000000"/>
-          <w:kern w:val="0"/>
-          <w:sz w:val="27"/>
-          <w:szCs w:val="27"/>
-        </w:rPr>
-        <w:t>sent_time</w:t>
-      </w:r>
-      <w:proofErr w:type="spellEnd"/>
-      <w:r>
-        <w:rPr>
-          <w:rFonts w:ascii="Tahoma" w:hAnsi="Tahoma" w:cs="Tahoma"/>
-          <w:color w:val="000000"/>
-          <w:kern w:val="0"/>
-          <w:sz w:val="27"/>
-          <w:szCs w:val="27"/>
-        </w:rPr>
-        <w:t>/</w:t>
-      </w:r>
-      <w:proofErr w:type="spellStart"/>
-      <w:r>
-        <w:rPr>
-          <w:rFonts w:ascii="Tahoma" w:hAnsi="Tahoma" w:cs="Tahoma"/>
-          <w:color w:val="000000"/>
-          <w:kern w:val="0"/>
-          <w:sz w:val="27"/>
-          <w:szCs w:val="27"/>
-        </w:rPr>
-        <w:t>receipt_time</w:t>
-      </w:r>
-      <w:proofErr w:type="spellEnd"/>
-      <w:r>
-        <w:rPr>
-          <w:rFonts w:ascii="Tahoma" w:hAnsi="Tahoma" w:cs="Tahoma"/>
-          <w:color w:val="000000"/>
-          <w:kern w:val="0"/>
-          <w:sz w:val="27"/>
-          <w:szCs w:val="27"/>
-        </w:rPr>
-        <w:t>)</w:t>
-      </w:r>
     </w:p>
     <w:p>
       <w:pPr>
@@ -7491,18 +7552,138 @@
           <w:sz w:val="27"/>
           <w:szCs w:val="27"/>
         </w:rPr>
-        <w:t xml:space="preserve">    </w:t>
-      </w:r>
-      <w:r>
-        <w:rPr>
-          <w:rFonts w:ascii="Tahoma" w:hAnsi="Tahoma" w:cs="Tahoma" w:hint="eastAsia"/>
-          <w:color w:val="000000"/>
-          <w:kern w:val="0"/>
-          <w:sz w:val="27"/>
-          <w:szCs w:val="27"/>
-        </w:rPr>
-        <w:t>消息发送</w:t>
-      </w:r>
+        <w:t>14</w:t>
+      </w:r>
+      <w:r>
+        <w:rPr>
+          <w:rFonts w:ascii="Tahoma" w:hAnsi="Tahoma" w:cs="Tahoma"/>
+          <w:color w:val="000000"/>
+          <w:kern w:val="0"/>
+          <w:sz w:val="27"/>
+          <w:szCs w:val="27"/>
+        </w:rPr>
+        <w:t xml:space="preserve">) </w:t>
+      </w:r>
+      <w:proofErr w:type="gramStart"/>
+      <w:r>
+        <w:rPr>
+          <w:rFonts w:ascii="Tahoma" w:hAnsi="Tahoma" w:cs="Tahoma"/>
+          <w:color w:val="000000"/>
+          <w:kern w:val="0"/>
+          <w:sz w:val="27"/>
+          <w:szCs w:val="27"/>
+        </w:rPr>
+        <w:t>account</w:t>
+      </w:r>
+      <w:proofErr w:type="gramEnd"/>
+      <w:r>
+        <w:rPr>
+          <w:rFonts w:ascii="Tahoma" w:hAnsi="Tahoma" w:cs="Tahoma"/>
+          <w:color w:val="000000"/>
+          <w:kern w:val="0"/>
+          <w:sz w:val="27"/>
+          <w:szCs w:val="27"/>
+        </w:rPr>
+        <w:t>:[</w:t>
+      </w:r>
+      <w:proofErr w:type="spellStart"/>
+      <w:r>
+        <w:rPr>
+          <w:rFonts w:ascii="Tahoma" w:hAnsi="Tahoma" w:cs="Tahoma"/>
+          <w:color w:val="000000"/>
+          <w:kern w:val="0"/>
+          <w:sz w:val="27"/>
+          <w:szCs w:val="27"/>
+        </w:rPr>
+        <w:t>account_id</w:t>
+      </w:r>
+      <w:proofErr w:type="spellEnd"/>
+      <w:r>
+        <w:rPr>
+          <w:rFonts w:ascii="Tahoma" w:hAnsi="Tahoma" w:cs="Tahoma"/>
+          <w:color w:val="000000"/>
+          <w:kern w:val="0"/>
+          <w:sz w:val="27"/>
+          <w:szCs w:val="27"/>
+        </w:rPr>
+        <w:t>]:application:[</w:t>
+      </w:r>
+      <w:proofErr w:type="spellStart"/>
+      <w:r>
+        <w:rPr>
+          <w:rFonts w:ascii="Tahoma" w:hAnsi="Tahoma" w:cs="Tahoma"/>
+          <w:color w:val="000000"/>
+          <w:kern w:val="0"/>
+          <w:sz w:val="27"/>
+          <w:szCs w:val="27"/>
+        </w:rPr>
+        <w:t>application_id</w:t>
+      </w:r>
+      <w:proofErr w:type="spellEnd"/>
+      <w:r>
+        <w:rPr>
+          <w:rFonts w:ascii="Tahoma" w:hAnsi="Tahoma" w:cs="Tahoma"/>
+          <w:color w:val="000000"/>
+          <w:kern w:val="0"/>
+          <w:sz w:val="27"/>
+          <w:szCs w:val="27"/>
+        </w:rPr>
+        <w:t>]:message</w:t>
+      </w:r>
+      <w:r>
+        <w:rPr>
+          <w:rFonts w:ascii="宋体" w:hAnsi="宋体" w:cs="宋体" w:hint="eastAsia"/>
+          <w:color w:val="000000"/>
+          <w:kern w:val="0"/>
+          <w:sz w:val="27"/>
+          <w:szCs w:val="27"/>
+        </w:rPr>
+        <w:t>:</w:t>
+      </w:r>
+      <w:r>
+        <w:rPr>
+          <w:rFonts w:ascii="Tahoma" w:hAnsi="Tahoma" w:cs="Tahoma"/>
+          <w:color w:val="000000"/>
+          <w:kern w:val="0"/>
+          <w:sz w:val="27"/>
+          <w:szCs w:val="27"/>
+        </w:rPr>
+        <w:t>[</w:t>
+      </w:r>
+      <w:proofErr w:type="spellStart"/>
+      <w:r>
+        <w:rPr>
+          <w:rFonts w:ascii="Tahoma" w:hAnsi="Tahoma" w:cs="Tahoma"/>
+          <w:color w:val="000000"/>
+          <w:kern w:val="0"/>
+          <w:sz w:val="27"/>
+          <w:szCs w:val="27"/>
+        </w:rPr>
+        <w:t>message_id</w:t>
+      </w:r>
+      <w:proofErr w:type="spellEnd"/>
+      <w:r>
+        <w:rPr>
+          <w:rFonts w:ascii="Tahoma" w:hAnsi="Tahoma" w:cs="Tahoma"/>
+          <w:color w:val="000000"/>
+          <w:kern w:val="0"/>
+          <w:sz w:val="27"/>
+          <w:szCs w:val="27"/>
+        </w:rPr>
+        <w:t>] hash(</w:t>
+      </w:r>
+      <w:proofErr w:type="spellStart"/>
+      <w:r>
+        <w:rPr>
+          <w:rFonts w:ascii="Tahoma" w:hAnsi="Tahoma" w:cs="Tahoma"/>
+          <w:color w:val="000000"/>
+          <w:kern w:val="0"/>
+          <w:sz w:val="27"/>
+          <w:szCs w:val="27"/>
+        </w:rPr>
+        <w:t>sent_time</w:t>
+      </w:r>
+      <w:proofErr w:type="spellEnd"/>
       <w:r>
         <w:rPr>
           <w:rFonts w:ascii="Tahoma" w:hAnsi="Tahoma" w:cs="Tahoma"/>
@@ -7513,26 +7694,6 @@
         </w:rPr>
         <w:t>/</w:t>
       </w:r>
-      <w:r>
-        <w:rPr>
-          <w:rFonts w:ascii="Tahoma" w:hAnsi="Tahoma" w:cs="Tahoma" w:hint="eastAsia"/>
-          <w:color w:val="000000"/>
-          <w:kern w:val="0"/>
-          <w:sz w:val="27"/>
-          <w:szCs w:val="27"/>
-        </w:rPr>
-        <w:t>确认时间</w:t>
-      </w:r>
-      <w:r>
-        <w:rPr>
-          <w:rFonts w:ascii="Tahoma" w:hAnsi="Tahoma" w:cs="Tahoma"/>
-          <w:color w:val="000000"/>
-          <w:kern w:val="0"/>
-          <w:sz w:val="27"/>
-          <w:szCs w:val="27"/>
-        </w:rPr>
-        <w:t>(</w:t>
-      </w:r>
       <w:proofErr w:type="spellStart"/>
       <w:r>
         <w:rPr>
@@ -7542,7 +7703,7 @@
           <w:sz w:val="27"/>
           <w:szCs w:val="27"/>
         </w:rPr>
-        <w:t>yyyyMMddhhmmss</w:t>
+        <w:t>receipt_time</w:t>
       </w:r>
       <w:proofErr w:type="spellEnd"/>
       <w:r>
@@ -7576,17 +7737,47 @@
           <w:sz w:val="27"/>
           <w:szCs w:val="27"/>
         </w:rPr>
-        <w:t>14</w:t>
-      </w:r>
-      <w:r>
-        <w:rPr>
-          <w:rFonts w:ascii="Tahoma" w:hAnsi="Tahoma" w:cs="Tahoma"/>
-          <w:color w:val="000000"/>
-          <w:kern w:val="0"/>
-          <w:sz w:val="27"/>
-          <w:szCs w:val="27"/>
-        </w:rPr>
-        <w:t>) account:[</w:t>
+        <w:t xml:space="preserve">    </w:t>
+      </w:r>
+      <w:r>
+        <w:rPr>
+          <w:rFonts w:ascii="Tahoma" w:hAnsi="Tahoma" w:cs="Tahoma" w:hint="eastAsia"/>
+          <w:color w:val="000000"/>
+          <w:kern w:val="0"/>
+          <w:sz w:val="27"/>
+          <w:szCs w:val="27"/>
+        </w:rPr>
+        <w:t>消息发送</w:t>
+      </w:r>
+      <w:r>
+        <w:rPr>
+          <w:rFonts w:ascii="Tahoma" w:hAnsi="Tahoma" w:cs="Tahoma"/>
+          <w:color w:val="000000"/>
+          <w:kern w:val="0"/>
+          <w:sz w:val="27"/>
+          <w:szCs w:val="27"/>
+        </w:rPr>
+        <w:t>/</w:t>
+      </w:r>
+      <w:r>
+        <w:rPr>
+          <w:rFonts w:ascii="Tahoma" w:hAnsi="Tahoma" w:cs="Tahoma" w:hint="eastAsia"/>
+          <w:color w:val="000000"/>
+          <w:kern w:val="0"/>
+          <w:sz w:val="27"/>
+          <w:szCs w:val="27"/>
+        </w:rPr>
+        <w:t>确认时间</w:t>
+      </w:r>
+      <w:r>
+        <w:rPr>
+          <w:rFonts w:ascii="Tahoma" w:hAnsi="Tahoma" w:cs="Tahoma"/>
+          <w:color w:val="000000"/>
+          <w:kern w:val="0"/>
+          <w:sz w:val="27"/>
+          <w:szCs w:val="27"/>
+        </w:rPr>
+        <w:t>(</w:t>
       </w:r>
       <w:proofErr w:type="spellStart"/>
       <w:r>
@@ -7597,7 +7788,7 @@
           <w:sz w:val="27"/>
           <w:szCs w:val="27"/>
         </w:rPr>
-        <w:t>account_id</w:t>
+        <w:t>yyyyMMddhhmmss</w:t>
       </w:r>
       <w:proofErr w:type="spellEnd"/>
       <w:r>
@@ -7608,135 +7799,7 @@
           <w:sz w:val="27"/>
           <w:szCs w:val="27"/>
         </w:rPr>
-        <w:t>]:</w:t>
-      </w:r>
-      <w:r>
-        <w:rPr>
-          <w:rFonts w:ascii="Tahoma" w:hAnsi="Tahoma" w:cs="Tahoma"/>
-          <w:color w:val="000000"/>
-          <w:kern w:val="0"/>
-          <w:sz w:val="27"/>
-          <w:szCs w:val="27"/>
-        </w:rPr>
-        <w:t>application:[</w:t>
-      </w:r>
-      <w:proofErr w:type="spellStart"/>
-      <w:r>
-        <w:rPr>
-          <w:rFonts w:ascii="Tahoma" w:hAnsi="Tahoma" w:cs="Tahoma"/>
-          <w:color w:val="000000"/>
-          <w:kern w:val="0"/>
-          <w:sz w:val="27"/>
-          <w:szCs w:val="27"/>
-        </w:rPr>
-        <w:t>application_id</w:t>
-      </w:r>
-      <w:proofErr w:type="spellEnd"/>
-      <w:r>
-        <w:rPr>
-          <w:rFonts w:ascii="Tahoma" w:hAnsi="Tahoma" w:cs="Tahoma"/>
-          <w:color w:val="000000"/>
-          <w:kern w:val="0"/>
-          <w:sz w:val="27"/>
-          <w:szCs w:val="27"/>
-        </w:rPr>
-        <w:t>]:</w:t>
-      </w:r>
-      <w:proofErr w:type="spellStart"/>
-      <w:r>
-        <w:rPr>
-          <w:rFonts w:ascii="Tahoma" w:hAnsi="Tahoma" w:cs="Tahoma"/>
-          <w:color w:val="000000"/>
-          <w:kern w:val="0"/>
-          <w:sz w:val="27"/>
-          <w:szCs w:val="27"/>
-        </w:rPr>
-        <w:t>sent_</w:t>
-      </w:r>
-      <w:r>
-        <w:rPr>
-          <w:rFonts w:ascii="Tahoma" w:hAnsi="Tahoma" w:cs="Tahoma"/>
-          <w:color w:val="000000"/>
-          <w:kern w:val="0"/>
-          <w:sz w:val="27"/>
-          <w:szCs w:val="27"/>
-        </w:rPr>
-        <w:t>messages</w:t>
-      </w:r>
-      <w:proofErr w:type="spellEnd"/>
-      <w:r>
-        <w:rPr>
-          <w:rFonts w:ascii="Tahoma" w:hAnsi="Tahoma" w:cs="Tahoma"/>
-          <w:color w:val="000000"/>
-          <w:kern w:val="0"/>
-          <w:sz w:val="27"/>
-          <w:szCs w:val="27"/>
-        </w:rPr>
-        <w:t xml:space="preserve"> </w:t>
-      </w:r>
-      <w:proofErr w:type="spellStart"/>
-      <w:r>
-        <w:rPr>
-          <w:rFonts w:ascii="Tahoma" w:hAnsi="Tahoma" w:cs="Tahoma"/>
-          <w:color w:val="000000"/>
-          <w:kern w:val="0"/>
-          <w:sz w:val="27"/>
-          <w:szCs w:val="27"/>
-        </w:rPr>
-        <w:t>sorted_set</w:t>
-      </w:r>
-      <w:proofErr w:type="spellEnd"/>
-      <w:r>
-        <w:rPr>
-          <w:rFonts w:ascii="Tahoma" w:hAnsi="Tahoma" w:cs="Tahoma"/>
-          <w:color w:val="000000"/>
-          <w:kern w:val="0"/>
-          <w:sz w:val="27"/>
-          <w:szCs w:val="27"/>
-        </w:rPr>
-        <w:t xml:space="preserve"> &lt;id&gt; --</w:t>
-      </w:r>
-      <w:proofErr w:type="spellStart"/>
-      <w:r>
-        <w:rPr>
-          <w:rFonts w:ascii="Tahoma" w:hAnsi="Tahoma" w:cs="Tahoma"/>
-          <w:color w:val="000000"/>
-          <w:kern w:val="0"/>
-          <w:sz w:val="27"/>
-          <w:szCs w:val="27"/>
-        </w:rPr>
-        <w:t>id:string</w:t>
-      </w:r>
-      <w:proofErr w:type="spellEnd"/>
-      <w:r>
-        <w:rPr>
-          <w:rFonts w:ascii="Tahoma" w:hAnsi="Tahoma" w:cs="Tahoma"/>
-          <w:color w:val="000000"/>
-          <w:kern w:val="0"/>
-          <w:sz w:val="27"/>
-          <w:szCs w:val="27"/>
-        </w:rPr>
-        <w:t xml:space="preserve"> </w:t>
-      </w:r>
-      <w:r>
-        <w:rPr>
-          <w:rFonts w:ascii="Tahoma" w:hAnsi="Tahoma" w:cs="Tahoma" w:hint="eastAsia"/>
-          <w:color w:val="000000"/>
-          <w:kern w:val="0"/>
-          <w:sz w:val="27"/>
-          <w:szCs w:val="27"/>
-        </w:rPr>
-        <w:t>系统生成</w:t>
-      </w:r>
-      <w:r>
-        <w:rPr>
-          <w:rFonts w:ascii="Tahoma" w:hAnsi="Tahoma" w:cs="Tahoma"/>
-          <w:color w:val="000000"/>
-          <w:kern w:val="0"/>
-          <w:sz w:val="27"/>
-          <w:szCs w:val="27"/>
-        </w:rPr>
-        <w:t>(GUID)</w:t>
+        <w:t>)</w:t>
       </w:r>
     </w:p>
     <w:p>
@@ -7759,117 +7822,167 @@
           <w:sz w:val="27"/>
           <w:szCs w:val="27"/>
         </w:rPr>
-        <w:t xml:space="preserve">    </w:t>
-      </w:r>
-      <w:r>
-        <w:rPr>
-          <w:rFonts w:ascii="Tahoma" w:hAnsi="Tahoma" w:cs="Tahoma" w:hint="eastAsia"/>
-          <w:color w:val="000000"/>
-          <w:kern w:val="0"/>
-          <w:sz w:val="27"/>
-          <w:szCs w:val="27"/>
-        </w:rPr>
-        <w:t>特定帐号</w:t>
-      </w:r>
-      <w:r>
-        <w:rPr>
-          <w:rFonts w:ascii="Tahoma" w:hAnsi="Tahoma" w:cs="Tahoma" w:hint="eastAsia"/>
-          <w:color w:val="000000"/>
-          <w:kern w:val="0"/>
-          <w:sz w:val="27"/>
-          <w:szCs w:val="27"/>
-        </w:rPr>
-        <w:t>已发送</w:t>
-      </w:r>
-      <w:r>
-        <w:rPr>
-          <w:rFonts w:ascii="Tahoma" w:hAnsi="Tahoma" w:cs="Tahoma"/>
-          <w:color w:val="000000"/>
-          <w:kern w:val="0"/>
-          <w:sz w:val="27"/>
-          <w:szCs w:val="27"/>
-        </w:rPr>
-        <w:t>(</w:t>
-      </w:r>
-      <w:r>
-        <w:rPr>
-          <w:rFonts w:ascii="Tahoma" w:hAnsi="Tahoma" w:cs="Tahoma" w:hint="eastAsia"/>
-          <w:color w:val="000000"/>
-          <w:kern w:val="0"/>
-          <w:sz w:val="27"/>
-          <w:szCs w:val="27"/>
-        </w:rPr>
-        <w:t>确认</w:t>
-      </w:r>
-      <w:r>
-        <w:rPr>
-          <w:rFonts w:ascii="Tahoma" w:hAnsi="Tahoma" w:cs="Tahoma"/>
-          <w:color w:val="000000"/>
-          <w:kern w:val="0"/>
-          <w:sz w:val="27"/>
-          <w:szCs w:val="27"/>
-        </w:rPr>
-        <w:t>)</w:t>
-      </w:r>
-      <w:r>
-        <w:rPr>
-          <w:rFonts w:ascii="Tahoma" w:hAnsi="Tahoma" w:cs="Tahoma" w:hint="eastAsia"/>
-          <w:color w:val="000000"/>
-          <w:kern w:val="0"/>
-          <w:sz w:val="27"/>
-          <w:szCs w:val="27"/>
-        </w:rPr>
-        <w:t>消息</w:t>
-      </w:r>
-      <w:r>
-        <w:rPr>
-          <w:rFonts w:ascii="Tahoma" w:hAnsi="Tahoma" w:cs="Tahoma"/>
-          <w:color w:val="000000"/>
-          <w:kern w:val="0"/>
-          <w:sz w:val="27"/>
-          <w:szCs w:val="27"/>
-        </w:rPr>
-        <w:t>(</w:t>
-      </w:r>
-      <w:r>
-        <w:rPr>
-          <w:rFonts w:ascii="Tahoma" w:hAnsi="Tahoma" w:cs="Tahoma" w:hint="eastAsia"/>
-          <w:color w:val="000000"/>
-          <w:kern w:val="0"/>
-          <w:sz w:val="27"/>
-          <w:szCs w:val="27"/>
-        </w:rPr>
-        <w:t>按发送</w:t>
-      </w:r>
-      <w:r>
-        <w:rPr>
-          <w:rFonts w:ascii="Tahoma" w:hAnsi="Tahoma" w:cs="Tahoma"/>
-          <w:color w:val="000000"/>
-          <w:kern w:val="0"/>
-          <w:sz w:val="27"/>
-          <w:szCs w:val="27"/>
-        </w:rPr>
-        <w:t>/</w:t>
-      </w:r>
-      <w:r>
-        <w:rPr>
-          <w:rFonts w:ascii="Tahoma" w:hAnsi="Tahoma" w:cs="Tahoma" w:hint="eastAsia"/>
-          <w:color w:val="000000"/>
-          <w:kern w:val="0"/>
-          <w:sz w:val="27"/>
-          <w:szCs w:val="27"/>
-        </w:rPr>
-        <w:t>确认时间排序</w:t>
-      </w:r>
-      <w:r>
-        <w:rPr>
-          <w:rFonts w:ascii="Tahoma" w:hAnsi="Tahoma" w:cs="Tahoma"/>
-          <w:color w:val="000000"/>
-          <w:kern w:val="0"/>
-          <w:sz w:val="27"/>
-          <w:szCs w:val="27"/>
-        </w:rPr>
-        <w:t>)</w:t>
+        <w:t>15</w:t>
+      </w:r>
+      <w:r>
+        <w:rPr>
+          <w:rFonts w:ascii="Tahoma" w:hAnsi="Tahoma" w:cs="Tahoma"/>
+          <w:color w:val="000000"/>
+          <w:kern w:val="0"/>
+          <w:sz w:val="27"/>
+          <w:szCs w:val="27"/>
+        </w:rPr>
+        <w:t>) account:[</w:t>
+      </w:r>
+      <w:proofErr w:type="spellStart"/>
+      <w:r>
+        <w:rPr>
+          <w:rFonts w:ascii="Tahoma" w:hAnsi="Tahoma" w:cs="Tahoma"/>
+          <w:color w:val="000000"/>
+          <w:kern w:val="0"/>
+          <w:sz w:val="27"/>
+          <w:szCs w:val="27"/>
+        </w:rPr>
+        <w:t>account_id</w:t>
+      </w:r>
+      <w:proofErr w:type="spellEnd"/>
+      <w:r>
+        <w:rPr>
+          <w:rFonts w:ascii="Tahoma" w:hAnsi="Tahoma" w:cs="Tahoma"/>
+          <w:color w:val="000000"/>
+          <w:kern w:val="0"/>
+          <w:sz w:val="27"/>
+          <w:szCs w:val="27"/>
+        </w:rPr>
+        <w:t>]:</w:t>
+      </w:r>
+      <w:r>
+        <w:rPr>
+          <w:rFonts w:ascii="Tahoma" w:hAnsi="Tahoma" w:cs="Tahoma"/>
+          <w:color w:val="000000"/>
+          <w:kern w:val="0"/>
+          <w:sz w:val="27"/>
+          <w:szCs w:val="27"/>
+        </w:rPr>
+        <w:t>application:[</w:t>
+      </w:r>
+      <w:proofErr w:type="spellStart"/>
+      <w:r>
+        <w:rPr>
+          <w:rFonts w:ascii="Tahoma" w:hAnsi="Tahoma" w:cs="Tahoma"/>
+          <w:color w:val="000000"/>
+          <w:kern w:val="0"/>
+          <w:sz w:val="27"/>
+          <w:szCs w:val="27"/>
+        </w:rPr>
+        <w:t>application_id</w:t>
+      </w:r>
+      <w:proofErr w:type="spellEnd"/>
+      <w:r>
+        <w:rPr>
+          <w:rFonts w:ascii="Tahoma" w:hAnsi="Tahoma" w:cs="Tahoma"/>
+          <w:color w:val="000000"/>
+          <w:kern w:val="0"/>
+          <w:sz w:val="27"/>
+          <w:szCs w:val="27"/>
+        </w:rPr>
+        <w:t>]:</w:t>
+      </w:r>
+      <w:proofErr w:type="spellStart"/>
+      <w:r>
+        <w:rPr>
+          <w:rFonts w:ascii="Tahoma" w:hAnsi="Tahoma" w:cs="Tahoma"/>
+          <w:color w:val="000000"/>
+          <w:kern w:val="0"/>
+          <w:sz w:val="27"/>
+          <w:szCs w:val="27"/>
+        </w:rPr>
+        <w:t>sent_</w:t>
+      </w:r>
+      <w:r>
+        <w:rPr>
+          <w:rFonts w:ascii="Tahoma" w:hAnsi="Tahoma" w:cs="Tahoma"/>
+          <w:color w:val="000000"/>
+          <w:kern w:val="0"/>
+          <w:sz w:val="27"/>
+          <w:szCs w:val="27"/>
+        </w:rPr>
+        <w:t>messages</w:t>
+      </w:r>
+      <w:proofErr w:type="spellEnd"/>
+      <w:r>
+        <w:rPr>
+          <w:rFonts w:ascii="Tahoma" w:hAnsi="Tahoma" w:cs="Tahoma"/>
+          <w:color w:val="000000"/>
+          <w:kern w:val="0"/>
+          <w:sz w:val="27"/>
+          <w:szCs w:val="27"/>
+        </w:rPr>
+        <w:t xml:space="preserve"> </w:t>
+      </w:r>
+      <w:proofErr w:type="spellStart"/>
+      <w:r>
+        <w:rPr>
+          <w:rFonts w:ascii="Tahoma" w:hAnsi="Tahoma" w:cs="Tahoma"/>
+          <w:color w:val="000000"/>
+          <w:kern w:val="0"/>
+          <w:sz w:val="27"/>
+          <w:szCs w:val="27"/>
+        </w:rPr>
+        <w:t>sorted_set</w:t>
+      </w:r>
+      <w:proofErr w:type="spellEnd"/>
+      <w:r>
+        <w:rPr>
+          <w:rFonts w:ascii="Tahoma" w:hAnsi="Tahoma" w:cs="Tahoma"/>
+          <w:color w:val="000000"/>
+          <w:kern w:val="0"/>
+          <w:sz w:val="27"/>
+          <w:szCs w:val="27"/>
+        </w:rPr>
+        <w:t xml:space="preserve"> &lt;id&gt; --</w:t>
+      </w:r>
+      <w:proofErr w:type="spellStart"/>
+      <w:r>
+        <w:rPr>
+          <w:rFonts w:ascii="Tahoma" w:hAnsi="Tahoma" w:cs="Tahoma"/>
+          <w:color w:val="000000"/>
+          <w:kern w:val="0"/>
+          <w:sz w:val="27"/>
+          <w:szCs w:val="27"/>
+        </w:rPr>
+        <w:t>id:string</w:t>
+      </w:r>
+      <w:proofErr w:type="spellEnd"/>
+      <w:r>
+        <w:rPr>
+          <w:rFonts w:ascii="Tahoma" w:hAnsi="Tahoma" w:cs="Tahoma"/>
+          <w:color w:val="000000"/>
+          <w:kern w:val="0"/>
+          <w:sz w:val="27"/>
+          <w:szCs w:val="27"/>
+        </w:rPr>
+        <w:t xml:space="preserve"> </w:t>
+      </w:r>
+      <w:r>
+        <w:rPr>
+          <w:rFonts w:ascii="Tahoma" w:hAnsi="Tahoma" w:cs="Tahoma" w:hint="eastAsia"/>
+          <w:color w:val="000000"/>
+          <w:kern w:val="0"/>
+          <w:sz w:val="27"/>
+          <w:szCs w:val="27"/>
+        </w:rPr>
+        <w:t>系统生成</w:t>
+      </w:r>
+      <w:r>
+        <w:rPr>
+          <w:rFonts w:ascii="Tahoma" w:hAnsi="Tahoma" w:cs="Tahoma"/>
+          <w:color w:val="000000"/>
+          <w:kern w:val="0"/>
+          <w:sz w:val="27"/>
+          <w:szCs w:val="27"/>
+        </w:rPr>
+        <w:t>(GUID)</w:t>
       </w:r>
     </w:p>
     <w:p>
@@ -7884,6 +7997,126 @@
           <w:szCs w:val="27"/>
         </w:rPr>
       </w:pPr>
+      <w:r>
+        <w:rPr>
+          <w:rFonts w:ascii="Tahoma" w:hAnsi="Tahoma" w:cs="Tahoma"/>
+          <w:color w:val="000000"/>
+          <w:kern w:val="0"/>
+          <w:sz w:val="27"/>
+          <w:szCs w:val="27"/>
+        </w:rPr>
+        <w:t xml:space="preserve">    </w:t>
+      </w:r>
+      <w:r>
+        <w:rPr>
+          <w:rFonts w:ascii="Tahoma" w:hAnsi="Tahoma" w:cs="Tahoma" w:hint="eastAsia"/>
+          <w:color w:val="000000"/>
+          <w:kern w:val="0"/>
+          <w:sz w:val="27"/>
+          <w:szCs w:val="27"/>
+        </w:rPr>
+        <w:t>特定帐号</w:t>
+      </w:r>
+      <w:r>
+        <w:rPr>
+          <w:rFonts w:ascii="Tahoma" w:hAnsi="Tahoma" w:cs="Tahoma" w:hint="eastAsia"/>
+          <w:color w:val="000000"/>
+          <w:kern w:val="0"/>
+          <w:sz w:val="27"/>
+          <w:szCs w:val="27"/>
+        </w:rPr>
+        <w:t>已发送</w:t>
+      </w:r>
+      <w:r>
+        <w:rPr>
+          <w:rFonts w:ascii="Tahoma" w:hAnsi="Tahoma" w:cs="Tahoma"/>
+          <w:color w:val="000000"/>
+          <w:kern w:val="0"/>
+          <w:sz w:val="27"/>
+          <w:szCs w:val="27"/>
+        </w:rPr>
+        <w:t>(</w:t>
+      </w:r>
+      <w:r>
+        <w:rPr>
+          <w:rFonts w:ascii="Tahoma" w:hAnsi="Tahoma" w:cs="Tahoma" w:hint="eastAsia"/>
+          <w:color w:val="000000"/>
+          <w:kern w:val="0"/>
+          <w:sz w:val="27"/>
+          <w:szCs w:val="27"/>
+        </w:rPr>
+        <w:t>确认</w:t>
+      </w:r>
+      <w:r>
+        <w:rPr>
+          <w:rFonts w:ascii="Tahoma" w:hAnsi="Tahoma" w:cs="Tahoma"/>
+          <w:color w:val="000000"/>
+          <w:kern w:val="0"/>
+          <w:sz w:val="27"/>
+          <w:szCs w:val="27"/>
+        </w:rPr>
+        <w:t>)</w:t>
+      </w:r>
+      <w:r>
+        <w:rPr>
+          <w:rFonts w:ascii="Tahoma" w:hAnsi="Tahoma" w:cs="Tahoma" w:hint="eastAsia"/>
+          <w:color w:val="000000"/>
+          <w:kern w:val="0"/>
+          <w:sz w:val="27"/>
+          <w:szCs w:val="27"/>
+        </w:rPr>
+        <w:t>消息</w:t>
+      </w:r>
+      <w:r>
+        <w:rPr>
+          <w:rFonts w:ascii="Tahoma" w:hAnsi="Tahoma" w:cs="Tahoma"/>
+          <w:color w:val="000000"/>
+          <w:kern w:val="0"/>
+          <w:sz w:val="27"/>
+          <w:szCs w:val="27"/>
+        </w:rPr>
+        <w:t>(</w:t>
+      </w:r>
+      <w:r>
+        <w:rPr>
+          <w:rFonts w:ascii="Tahoma" w:hAnsi="Tahoma" w:cs="Tahoma" w:hint="eastAsia"/>
+          <w:color w:val="000000"/>
+          <w:kern w:val="0"/>
+          <w:sz w:val="27"/>
+          <w:szCs w:val="27"/>
+        </w:rPr>
+        <w:t>按发送</w:t>
+      </w:r>
+      <w:r>
+        <w:rPr>
+          <w:rFonts w:ascii="Tahoma" w:hAnsi="Tahoma" w:cs="Tahoma"/>
+          <w:color w:val="000000"/>
+          <w:kern w:val="0"/>
+          <w:sz w:val="27"/>
+          <w:szCs w:val="27"/>
+        </w:rPr>
+        <w:t>/</w:t>
+      </w:r>
+      <w:r>
+        <w:rPr>
+          <w:rFonts w:ascii="Tahoma" w:hAnsi="Tahoma" w:cs="Tahoma" w:hint="eastAsia"/>
+          <w:color w:val="000000"/>
+          <w:kern w:val="0"/>
+          <w:sz w:val="27"/>
+          <w:szCs w:val="27"/>
+        </w:rPr>
+        <w:t>确认时间排序</w:t>
+      </w:r>
+      <w:r>
+        <w:rPr>
+          <w:rFonts w:ascii="Tahoma" w:hAnsi="Tahoma" w:cs="Tahoma"/>
+          <w:color w:val="000000"/>
+          <w:kern w:val="0"/>
+          <w:sz w:val="27"/>
+          <w:szCs w:val="27"/>
+        </w:rPr>
+        <w:t>)</w:t>
+      </w:r>
     </w:p>
     <w:p>
       <w:pPr>
@@ -7895,6 +8128,453 @@
           <w:kern w:val="0"/>
           <w:sz w:val="27"/>
           <w:szCs w:val="27"/>
+          <w:highlight w:val="yellow"/>
+        </w:rPr>
+      </w:pPr>
+      <w:r>
+        <w:rPr>
+          <w:rFonts w:ascii="Tahoma" w:hAnsi="Tahoma" w:cs="Tahoma"/>
+          <w:color w:val="000000"/>
+          <w:kern w:val="0"/>
+          <w:sz w:val="27"/>
+          <w:szCs w:val="27"/>
+          <w:highlight w:val="yellow"/>
+        </w:rPr>
+        <w:t>15</w:t>
+      </w:r>
+      <w:r>
+        <w:rPr>
+          <w:rFonts w:ascii="Tahoma" w:hAnsi="Tahoma" w:cs="Tahoma"/>
+          <w:color w:val="000000"/>
+          <w:kern w:val="0"/>
+          <w:sz w:val="27"/>
+          <w:szCs w:val="27"/>
+          <w:highlight w:val="yellow"/>
+        </w:rPr>
+        <w:t xml:space="preserve">) </w:t>
+      </w:r>
+      <w:proofErr w:type="spellStart"/>
+      <w:r>
+        <w:rPr>
+          <w:rFonts w:ascii="Tahoma" w:hAnsi="Tahoma" w:cs="Tahoma"/>
+          <w:color w:val="000000"/>
+          <w:kern w:val="0"/>
+          <w:sz w:val="27"/>
+          <w:szCs w:val="27"/>
+          <w:highlight w:val="yellow"/>
+        </w:rPr>
+        <w:t>message:set</w:t>
+      </w:r>
+      <w:proofErr w:type="spellEnd"/>
+      <w:r>
+        <w:rPr>
+          <w:rFonts w:ascii="Tahoma" w:hAnsi="Tahoma" w:cs="Tahoma"/>
+          <w:color w:val="000000"/>
+          <w:kern w:val="0"/>
+          <w:sz w:val="27"/>
+          <w:szCs w:val="27"/>
+          <w:highlight w:val="yellow"/>
+        </w:rPr>
+        <w:t xml:space="preserve"> </w:t>
+      </w:r>
+      <w:proofErr w:type="spellStart"/>
+      <w:r>
+        <w:rPr>
+          <w:rFonts w:ascii="Tahoma" w:hAnsi="Tahoma" w:cs="Tahoma"/>
+          <w:color w:val="000000"/>
+          <w:kern w:val="0"/>
+          <w:sz w:val="27"/>
+          <w:szCs w:val="27"/>
+          <w:highlight w:val="yellow"/>
+        </w:rPr>
+        <w:t>sorted_set</w:t>
+      </w:r>
+      <w:proofErr w:type="spellEnd"/>
+      <w:r>
+        <w:rPr>
+          <w:rFonts w:ascii="Tahoma" w:hAnsi="Tahoma" w:cs="Tahoma"/>
+          <w:color w:val="000000"/>
+          <w:kern w:val="0"/>
+          <w:sz w:val="27"/>
+          <w:szCs w:val="27"/>
+          <w:highlight w:val="yellow"/>
+        </w:rPr>
+        <w:t xml:space="preserve"> &lt;id&gt; --</w:t>
+      </w:r>
+      <w:proofErr w:type="spellStart"/>
+      <w:r>
+        <w:rPr>
+          <w:rFonts w:ascii="Tahoma" w:hAnsi="Tahoma" w:cs="Tahoma"/>
+          <w:color w:val="000000"/>
+          <w:kern w:val="0"/>
+          <w:sz w:val="27"/>
+          <w:szCs w:val="27"/>
+          <w:highlight w:val="yellow"/>
+        </w:rPr>
+        <w:t>id:string</w:t>
+      </w:r>
+      <w:proofErr w:type="spellEnd"/>
+      <w:r>
+        <w:rPr>
+          <w:rFonts w:ascii="Tahoma" w:hAnsi="Tahoma" w:cs="Tahoma"/>
+          <w:color w:val="000000"/>
+          <w:kern w:val="0"/>
+          <w:sz w:val="27"/>
+          <w:szCs w:val="27"/>
+          <w:highlight w:val="yellow"/>
+        </w:rPr>
+        <w:t xml:space="preserve"> </w:t>
+      </w:r>
+      <w:r>
+        <w:rPr>
+          <w:rFonts w:ascii="Tahoma" w:hAnsi="Tahoma" w:cs="Tahoma" w:hint="eastAsia"/>
+          <w:color w:val="000000"/>
+          <w:kern w:val="0"/>
+          <w:sz w:val="27"/>
+          <w:szCs w:val="27"/>
+          <w:highlight w:val="yellow"/>
+        </w:rPr>
+        <w:t>系统生成</w:t>
+      </w:r>
+      <w:r>
+        <w:rPr>
+          <w:rFonts w:ascii="Tahoma" w:hAnsi="Tahoma" w:cs="Tahoma"/>
+          <w:color w:val="000000"/>
+          <w:kern w:val="0"/>
+          <w:sz w:val="27"/>
+          <w:szCs w:val="27"/>
+          <w:highlight w:val="yellow"/>
+        </w:rPr>
+        <w:t>(GUID)</w:t>
+      </w:r>
+    </w:p>
+    <w:p>
+      <w:pPr>
+        <w:widowControl/>
+        <w:jc w:val="left"/>
+        <w:rPr>
+          <w:rFonts w:ascii="Tahoma" w:hAnsi="Tahoma" w:cs="Tahoma"/>
+          <w:color w:val="000000"/>
+          <w:kern w:val="0"/>
+          <w:sz w:val="27"/>
+          <w:szCs w:val="27"/>
+          <w:highlight w:val="yellow"/>
+        </w:rPr>
+      </w:pPr>
+      <w:r>
+        <w:rPr>
+          <w:rFonts w:ascii="Tahoma" w:hAnsi="Tahoma" w:cs="Tahoma"/>
+          <w:color w:val="000000"/>
+          <w:kern w:val="0"/>
+          <w:sz w:val="27"/>
+          <w:szCs w:val="27"/>
+          <w:highlight w:val="yellow"/>
+        </w:rPr>
+        <w:t xml:space="preserve">    </w:t>
+      </w:r>
+      <w:r>
+        <w:rPr>
+          <w:rFonts w:ascii="宋体" w:hAnsi="宋体" w:cs="宋体" w:hint="eastAsia"/>
+          <w:color w:val="000000"/>
+          <w:kern w:val="0"/>
+          <w:sz w:val="27"/>
+          <w:szCs w:val="27"/>
+          <w:highlight w:val="yellow"/>
+        </w:rPr>
+        <w:t>所有消息</w:t>
+      </w:r>
+      <w:r>
+        <w:rPr>
+          <w:rFonts w:ascii="Tahoma" w:hAnsi="Tahoma" w:cs="Tahoma"/>
+          <w:color w:val="000000"/>
+          <w:kern w:val="0"/>
+          <w:sz w:val="27"/>
+          <w:szCs w:val="27"/>
+          <w:highlight w:val="yellow"/>
+        </w:rPr>
+        <w:t>(</w:t>
+      </w:r>
+      <w:r>
+        <w:rPr>
+          <w:rFonts w:ascii="Tahoma" w:hAnsi="Tahoma" w:cs="Tahoma" w:hint="eastAsia"/>
+          <w:color w:val="000000"/>
+          <w:kern w:val="0"/>
+          <w:sz w:val="27"/>
+          <w:szCs w:val="27"/>
+          <w:highlight w:val="yellow"/>
+        </w:rPr>
+        <w:t>按消息创建时间排序</w:t>
+      </w:r>
+      <w:r>
+        <w:rPr>
+          <w:rFonts w:ascii="Tahoma" w:hAnsi="Tahoma" w:cs="Tahoma"/>
+          <w:color w:val="000000"/>
+          <w:kern w:val="0"/>
+          <w:sz w:val="27"/>
+          <w:szCs w:val="27"/>
+          <w:highlight w:val="yellow"/>
+        </w:rPr>
+        <w:t>)</w:t>
+      </w:r>
+    </w:p>
+    <w:p>
+      <w:pPr>
+        <w:widowControl/>
+        <w:jc w:val="left"/>
+        <w:rPr>
+          <w:rFonts w:ascii="Tahoma" w:hAnsi="Tahoma" w:cs="Tahoma"/>
+          <w:color w:val="000000"/>
+          <w:kern w:val="0"/>
+          <w:sz w:val="27"/>
+          <w:szCs w:val="27"/>
+          <w:highlight w:val="yellow"/>
+        </w:rPr>
+      </w:pPr>
+      <w:r>
+        <w:rPr>
+          <w:rFonts w:ascii="Tahoma" w:hAnsi="Tahoma" w:cs="Tahoma"/>
+          <w:color w:val="000000"/>
+          <w:kern w:val="0"/>
+          <w:sz w:val="27"/>
+          <w:szCs w:val="27"/>
+          <w:highlight w:val="yellow"/>
+        </w:rPr>
+        <w:t>16</w:t>
+      </w:r>
+      <w:r>
+        <w:rPr>
+          <w:rFonts w:ascii="Tahoma" w:hAnsi="Tahoma" w:cs="Tahoma"/>
+          <w:color w:val="000000"/>
+          <w:kern w:val="0"/>
+          <w:sz w:val="27"/>
+          <w:szCs w:val="27"/>
+          <w:highlight w:val="yellow"/>
+        </w:rPr>
+        <w:t xml:space="preserve">) </w:t>
+      </w:r>
+      <w:proofErr w:type="gramStart"/>
+      <w:r>
+        <w:rPr>
+          <w:rFonts w:ascii="Tahoma" w:hAnsi="Tahoma" w:cs="Tahoma"/>
+          <w:color w:val="000000"/>
+          <w:kern w:val="0"/>
+          <w:sz w:val="27"/>
+          <w:szCs w:val="27"/>
+          <w:highlight w:val="yellow"/>
+        </w:rPr>
+        <w:t>message</w:t>
+      </w:r>
+      <w:proofErr w:type="gramEnd"/>
+      <w:r>
+        <w:rPr>
+          <w:rFonts w:ascii="Tahoma" w:hAnsi="Tahoma" w:cs="Tahoma"/>
+          <w:color w:val="000000"/>
+          <w:kern w:val="0"/>
+          <w:sz w:val="27"/>
+          <w:szCs w:val="27"/>
+          <w:highlight w:val="yellow"/>
+        </w:rPr>
+        <w:t>:[id]:</w:t>
+      </w:r>
+      <w:r>
+        <w:rPr>
+          <w:rFonts w:ascii="Tahoma" w:hAnsi="Tahoma" w:cs="Tahoma"/>
+          <w:color w:val="000000"/>
+          <w:kern w:val="0"/>
+          <w:sz w:val="27"/>
+          <w:szCs w:val="27"/>
+          <w:highlight w:val="yellow"/>
+        </w:rPr>
+        <w:t>meta</w:t>
+      </w:r>
+      <w:r>
+        <w:rPr>
+          <w:rFonts w:ascii="Tahoma" w:hAnsi="Tahoma" w:cs="Tahoma"/>
+          <w:color w:val="000000"/>
+          <w:kern w:val="0"/>
+          <w:sz w:val="27"/>
+          <w:szCs w:val="27"/>
+          <w:highlight w:val="yellow"/>
+        </w:rPr>
+        <w:t xml:space="preserve"> hash(</w:t>
+      </w:r>
+      <w:proofErr w:type="spellStart"/>
+      <w:r>
+        <w:rPr>
+          <w:rFonts w:ascii="Tahoma" w:hAnsi="Tahoma" w:cs="Tahoma"/>
+          <w:color w:val="000000"/>
+          <w:kern w:val="0"/>
+          <w:sz w:val="27"/>
+          <w:szCs w:val="27"/>
+          <w:highlight w:val="yellow"/>
+        </w:rPr>
+        <w:t>application_id</w:t>
+      </w:r>
+      <w:proofErr w:type="spellEnd"/>
+      <w:r>
+        <w:rPr>
+          <w:rFonts w:ascii="Tahoma" w:hAnsi="Tahoma" w:cs="Tahoma"/>
+          <w:color w:val="000000"/>
+          <w:kern w:val="0"/>
+          <w:sz w:val="27"/>
+          <w:szCs w:val="27"/>
+          <w:highlight w:val="yellow"/>
+        </w:rPr>
+        <w:t>/</w:t>
+      </w:r>
+      <w:proofErr w:type="spellStart"/>
+      <w:r>
+        <w:rPr>
+          <w:rFonts w:ascii="Tahoma" w:hAnsi="Tahoma" w:cs="Tahoma"/>
+          <w:color w:val="000000"/>
+          <w:kern w:val="0"/>
+          <w:sz w:val="27"/>
+          <w:szCs w:val="27"/>
+          <w:highlight w:val="yellow"/>
+        </w:rPr>
+        <w:t>receiver_id</w:t>
+      </w:r>
+      <w:r>
+        <w:rPr>
+          <w:rFonts w:ascii="Tahoma" w:hAnsi="Tahoma" w:cs="Tahoma"/>
+          <w:color w:val="000000"/>
+          <w:kern w:val="0"/>
+          <w:sz w:val="27"/>
+          <w:szCs w:val="27"/>
+          <w:highlight w:val="yellow"/>
+        </w:rPr>
+        <w:t>s</w:t>
+      </w:r>
+      <w:proofErr w:type="spellEnd"/>
+      <w:r>
+        <w:rPr>
+          <w:rFonts w:ascii="Tahoma" w:hAnsi="Tahoma" w:cs="Tahoma"/>
+          <w:color w:val="000000"/>
+          <w:kern w:val="0"/>
+          <w:sz w:val="27"/>
+          <w:szCs w:val="27"/>
+          <w:highlight w:val="yellow"/>
+        </w:rPr>
+        <w:t>)</w:t>
+      </w:r>
+    </w:p>
+    <w:p>
+      <w:pPr>
+        <w:widowControl/>
+        <w:jc w:val="left"/>
+        <w:rPr>
+          <w:rFonts w:ascii="Tahoma" w:hAnsi="Tahoma" w:cs="Tahoma"/>
+          <w:color w:val="000000"/>
+          <w:kern w:val="0"/>
+          <w:sz w:val="27"/>
+          <w:szCs w:val="27"/>
+        </w:rPr>
+      </w:pPr>
+      <w:r>
+        <w:rPr>
+          <w:rFonts w:ascii="Tahoma" w:hAnsi="Tahoma" w:cs="Tahoma"/>
+          <w:color w:val="000000"/>
+          <w:kern w:val="0"/>
+          <w:sz w:val="27"/>
+          <w:szCs w:val="27"/>
+          <w:highlight w:val="yellow"/>
+        </w:rPr>
+        <w:t xml:space="preserve">    </w:t>
+      </w:r>
+      <w:r>
+        <w:rPr>
+          <w:rFonts w:ascii="Tahoma" w:hAnsi="Tahoma" w:cs="Tahoma" w:hint="eastAsia"/>
+          <w:color w:val="000000"/>
+          <w:kern w:val="0"/>
+          <w:sz w:val="27"/>
+          <w:szCs w:val="27"/>
+          <w:highlight w:val="yellow"/>
+        </w:rPr>
+        <w:t>消息所属的应用及发送者</w:t>
+      </w:r>
+      <w:r>
+        <w:rPr>
+          <w:rFonts w:ascii="宋体" w:hAnsi="宋体" w:cs="宋体" w:hint="eastAsia"/>
+          <w:color w:val="000000"/>
+          <w:kern w:val="0"/>
+          <w:sz w:val="27"/>
+          <w:szCs w:val="27"/>
+          <w:highlight w:val="yellow"/>
+        </w:rPr>
+        <w:t>(可选)</w:t>
+      </w:r>
+      <w:r>
+        <w:rPr>
+          <w:rFonts w:ascii="Tahoma" w:hAnsi="Tahoma" w:cs="Tahoma" w:hint="eastAsia"/>
+          <w:color w:val="000000"/>
+          <w:kern w:val="0"/>
+          <w:sz w:val="27"/>
+          <w:szCs w:val="27"/>
+          <w:highlight w:val="yellow"/>
+        </w:rPr>
+        <w:t>、接收者</w:t>
+      </w:r>
+      <w:r>
+        <w:rPr>
+          <w:rFonts w:ascii="宋体" w:hAnsi="宋体" w:cs="宋体" w:hint="eastAsia"/>
+          <w:color w:val="000000"/>
+          <w:kern w:val="0"/>
+          <w:sz w:val="27"/>
+          <w:szCs w:val="27"/>
+          <w:highlight w:val="yellow"/>
+        </w:rPr>
+        <w:t>(可选)</w:t>
+      </w:r>
+    </w:p>
+    <w:p>
+      <w:pPr>
+        <w:widowControl/>
+        <w:jc w:val="left"/>
+        <w:rPr>
+          <w:rFonts w:ascii="Tahoma" w:hAnsi="Tahoma" w:cs="Tahoma"/>
+          <w:color w:val="000000"/>
+          <w:kern w:val="0"/>
+          <w:sz w:val="27"/>
+          <w:szCs w:val="27"/>
+        </w:rPr>
+      </w:pPr>
+    </w:p>
+    <w:p>
+      <w:pPr>
+        <w:widowControl/>
+        <w:jc w:val="left"/>
+        <w:rPr>
+          <w:rFonts w:ascii="Tahoma" w:hAnsi="Tahoma" w:cs="Tahoma"/>
+          <w:color w:val="000000"/>
+          <w:kern w:val="0"/>
+          <w:sz w:val="27"/>
+          <w:szCs w:val="27"/>
+        </w:rPr>
+      </w:pPr>
+    </w:p>
+    <w:p>
+      <w:pPr>
+        <w:widowControl/>
+        <w:jc w:val="left"/>
+        <w:rPr>
+          <w:rFonts w:ascii="Tahoma" w:hAnsi="Tahoma" w:cs="Tahoma"/>
+          <w:color w:val="000000"/>
+          <w:kern w:val="0"/>
+          <w:sz w:val="27"/>
+          <w:szCs w:val="27"/>
+        </w:rPr>
+      </w:pPr>
+    </w:p>
+    <w:p>
+      <w:pPr>
+        <w:widowControl/>
+        <w:jc w:val="left"/>
+        <w:rPr>
+          <w:rFonts w:ascii="Tahoma" w:hAnsi="Tahoma" w:cs="Tahoma"/>
+          <w:color w:val="000000"/>
+          <w:kern w:val="0"/>
+          <w:sz w:val="27"/>
+          <w:szCs w:val="27"/>
         </w:rPr>
       </w:pPr>
       <w:r>
@@ -8203,7 +8883,6 @@
           <w:sz w:val="27"/>
           <w:szCs w:val="27"/>
         </w:rPr>
-        <w:lastRenderedPageBreak/>
         <w:t xml:space="preserve">    </w:t>
       </w:r>
       <w:r>

</xml_diff>